<commit_message>
Signed-off-by: Tiffany Pan <tfunnyblue@yahoo.com>
</commit_message>
<xml_diff>
--- a/Tiffany Pan Ch 6 Homework.docx
+++ b/Tiffany Pan Ch 6 Homework.docx
@@ -584,29 +584,38 @@
         <w:t>6.29:</w:t>
       </w:r>
       <w:r>
-        <w:t xml:space="preserve"> (coin tossing) write an app that simulates coin tossing. Let the program toss a coin each time the user chooses the “Toss Coin” menu option. Count the number of times each side of the coin appears. Display the results. The program should call a separate method flip that takes no arguments and returns a value from a Coin </w:t>
-      </w:r>
-      <w:proofErr w:type="spellStart"/>
-      <w:r>
-        <w:t>enum</w:t>
-      </w:r>
-      <w:proofErr w:type="spellEnd"/>
-      <w:r>
-        <w:t xml:space="preserve"> (HEADS and TAILS). (</w:t>
-      </w:r>
-      <w:proofErr w:type="gramStart"/>
-      <w:r>
-        <w:t>not</w:t>
-      </w:r>
-      <w:r>
-        <w:t>e</w:t>
-      </w:r>
-      <w:proofErr w:type="gramEnd"/>
-      <w:r>
-        <w:t>: if the program realistically simulates coin tossing, each side of the coin should appear approx. half the time.)</w:t>
+        <w:t xml:space="preserve"> (coin tossing) write an app that simulates coin tossing. Let the program toss a coin each time the user chooses the “Toss Coin” menu option. Count the number of times each side of the </w:t>
       </w:r>
       <w:bookmarkStart w:id="0" w:name="_GoBack"/>
       <w:bookmarkEnd w:id="0"/>
+      <w:r>
+        <w:t xml:space="preserve">coin appears. Display the results. The program should call a separate method flip that takes no arguments and returns a value from a Coin </w:t>
+      </w:r>
+      <w:proofErr w:type="spellStart"/>
+      <w:r>
+        <w:t>enum</w:t>
+      </w:r>
+      <w:proofErr w:type="spellEnd"/>
+      <w:r>
+        <w:t xml:space="preserve"> (HEADS and TAILS). (</w:t>
+      </w:r>
+      <w:proofErr w:type="gramStart"/>
+      <w:r>
+        <w:t>not</w:t>
+      </w:r>
+      <w:r>
+        <w:t>e</w:t>
+      </w:r>
+      <w:proofErr w:type="gramEnd"/>
+      <w:r>
+        <w:t>: if the program realistically simulates coin tossing, each side of the coin should appear approx. half the time.)</w:t>
+      </w:r>
+    </w:p>
+    <w:p>
+      <w:r>
+        <w:tab/>
+        <w:t>SEE FILE: TiffanyPan_prob6_29</w:t>
+      </w:r>
     </w:p>
     <w:p>
       <w:r>

</xml_diff>